<commit_message>
Adding minutes - sprint 4 and sprint 3
</commit_message>
<xml_diff>
--- a/Documents/Minutes/PRCS252 - Meeting 4 (Sprint 1 - Week 1) - Minutes.docx
+++ b/Documents/Minutes/PRCS252 - Meeting 4 (Sprint 1 - Week 1) - Minutes.docx
@@ -31,49 +31,92 @@
           <w:b/>
           <w:u w:val="single"/>
         </w:rPr>
-        <w:t xml:space="preserve">Sprint </w:t>
-      </w:r>
-      <w:r>
+        <w:t>Sprint 1 Meeting (Week 1) – Minutes</w:t>
+      </w:r>
+    </w:p>
+    <w:p>
+      <w:pPr>
+        <w:jc w:val="center"/>
         <w:rPr>
           <w:b/>
           <w:u w:val="single"/>
         </w:rPr>
-        <w:t xml:space="preserve">1 </w:t>
-      </w:r>
-      <w:r>
+      </w:pPr>
+    </w:p>
+    <w:p>
+      <w:pPr>
+        <w:jc w:val="center"/>
         <w:rPr>
           <w:b/>
           <w:u w:val="single"/>
         </w:rPr>
-        <w:t xml:space="preserve">Meeting </w:t>
-      </w:r>
-      <w:r>
+      </w:pPr>
+    </w:p>
+    <w:p>
+      <w:pPr>
         <w:rPr>
           <w:b/>
           <w:u w:val="single"/>
         </w:rPr>
-        <w:t xml:space="preserve">(Week 1) </w:t>
-      </w:r>
+      </w:pPr>
       <w:r>
         <w:rPr>
           <w:b/>
           <w:u w:val="single"/>
         </w:rPr>
-        <w:t>– Minutes</w:t>
-      </w:r>
-    </w:p>
-    <w:p>
-      <w:pPr>
-        <w:jc w:val="center"/>
+        <w:t>Meeting information:</w:t>
+      </w:r>
+    </w:p>
+    <w:p>
+      <w:r>
+        <w:rPr>
+          <w:b/>
+        </w:rPr>
+        <w:t xml:space="preserve">Date: </w:t>
+      </w:r>
+      <w:r>
+        <w:t>Wednesday 20</w:t>
+      </w:r>
+      <w:r>
+        <w:rPr>
+          <w:vertAlign w:val="superscript"/>
+        </w:rPr>
+        <w:t>th</w:t>
+      </w:r>
+      <w:r>
+        <w:t xml:space="preserve"> February 2019</w:t>
+      </w:r>
+    </w:p>
+    <w:p>
+      <w:r>
+        <w:rPr>
+          <w:b/>
+        </w:rPr>
+        <w:t xml:space="preserve">Time: </w:t>
+      </w:r>
+      <w:r>
+        <w:t>16.00pm to 16.30pm</w:t>
+      </w:r>
+    </w:p>
+    <w:p>
+      <w:pPr>
         <w:rPr>
           <w:b/>
           <w:u w:val="single"/>
         </w:rPr>
       </w:pPr>
-    </w:p>
-    <w:p>
-      <w:pPr>
-        <w:jc w:val="center"/>
+      <w:r>
+        <w:rPr>
+          <w:b/>
+        </w:rPr>
+        <w:t xml:space="preserve">Location: </w:t>
+      </w:r>
+      <w:r>
+        <w:t>Babbage Building</w:t>
+      </w:r>
+    </w:p>
+    <w:p>
+      <w:pPr>
         <w:rPr>
           <w:b/>
           <w:u w:val="single"/>
@@ -92,86 +135,6 @@
           <w:b/>
           <w:u w:val="single"/>
         </w:rPr>
-        <w:t>Meeting information:</w:t>
-      </w:r>
-    </w:p>
-    <w:p>
-      <w:r>
-        <w:rPr>
-          <w:b/>
-        </w:rPr>
-        <w:t xml:space="preserve">Date: </w:t>
-      </w:r>
-      <w:r>
-        <w:t>Wednesday 20</w:t>
-      </w:r>
-      <w:r>
-        <w:rPr>
-          <w:vertAlign w:val="superscript"/>
-        </w:rPr>
-        <w:t>th</w:t>
-      </w:r>
-      <w:r>
-        <w:t xml:space="preserve"> February 2019</w:t>
-      </w:r>
-    </w:p>
-    <w:p>
-      <w:r>
-        <w:rPr>
-          <w:b/>
-        </w:rPr>
-        <w:t xml:space="preserve">Time: </w:t>
-      </w:r>
-      <w:r>
-        <w:t>16.0</w:t>
-      </w:r>
-      <w:r>
-        <w:t xml:space="preserve">0pm to </w:t>
-      </w:r>
-      <w:r>
-        <w:t>16</w:t>
-      </w:r>
-      <w:r>
-        <w:t>.30pm</w:t>
-      </w:r>
-    </w:p>
-    <w:p>
-      <w:pPr>
-        <w:rPr>
-          <w:b/>
-          <w:u w:val="single"/>
-        </w:rPr>
-      </w:pPr>
-      <w:r>
-        <w:rPr>
-          <w:b/>
-        </w:rPr>
-        <w:t xml:space="preserve">Location: </w:t>
-      </w:r>
-      <w:r>
-        <w:t>Babbage Building</w:t>
-      </w:r>
-    </w:p>
-    <w:p>
-      <w:pPr>
-        <w:rPr>
-          <w:b/>
-          <w:u w:val="single"/>
-        </w:rPr>
-      </w:pPr>
-    </w:p>
-    <w:p>
-      <w:pPr>
-        <w:rPr>
-          <w:b/>
-          <w:u w:val="single"/>
-        </w:rPr>
-      </w:pPr>
-      <w:r>
-        <w:rPr>
-          <w:b/>
-          <w:u w:val="single"/>
-        </w:rPr>
         <w:t>Members Present:</w:t>
       </w:r>
     </w:p>
@@ -188,8 +151,13 @@
     </w:p>
     <w:p>
       <w:r>
-        <w:t>• Andrew Bellas</w:t>
-      </w:r>
+        <w:t xml:space="preserve">• Andrew </w:t>
+      </w:r>
+      <w:proofErr w:type="spellStart"/>
+      <w:r>
+        <w:t>Bellas</w:t>
+      </w:r>
+      <w:proofErr w:type="spellEnd"/>
     </w:p>
     <w:p>
       <w:r>
@@ -198,8 +166,21 @@
     </w:p>
     <w:p>
       <w:r>
-        <w:t>• Goel Biju</w:t>
-      </w:r>
+        <w:t xml:space="preserve">• </w:t>
+      </w:r>
+      <w:proofErr w:type="spellStart"/>
+      <w:r>
+        <w:t>Goel</w:t>
+      </w:r>
+      <w:proofErr w:type="spellEnd"/>
+      <w:r>
+        <w:t xml:space="preserve"> </w:t>
+      </w:r>
+      <w:proofErr w:type="spellStart"/>
+      <w:r>
+        <w:t>Biju</w:t>
+      </w:r>
+      <w:proofErr w:type="spellEnd"/>
     </w:p>
     <w:p>
       <w:r>
@@ -282,8 +263,6 @@
       <w:r>
         <w:t xml:space="preserve"> sprint</w:t>
       </w:r>
-      <w:bookmarkStart w:id="0" w:name="_GoBack"/>
-      <w:bookmarkEnd w:id="0"/>
       <w:r>
         <w:t>:</w:t>
       </w:r>
@@ -353,8 +332,9 @@
       <w:r>
         <w:t>.</w:t>
       </w:r>
-    </w:p>
-    <w:p/>
+      <w:bookmarkStart w:id="0" w:name="_GoBack"/>
+      <w:bookmarkEnd w:id="0"/>
+    </w:p>
     <w:sectPr>
       <w:pgSz w:w="12240" w:h="15840"/>
       <w:pgMar w:top="1440" w:right="1440" w:bottom="1440" w:left="1440" w:header="720" w:footer="720" w:gutter="0"/>

</xml_diff>